<commit_message>
Acerto de urls de acesso aos dados na ativide
</commit_message>
<xml_diff>
--- a/DOM/Aula10/Material/10 - AJAX_Fetch Exercício.docx
+++ b/DOM/Aula10/Material/10 - AJAX_Fetch Exercício.docx
@@ -263,9 +263,12 @@
           <w:rPr>
             <w:rStyle w:val="Hyperlink"/>
           </w:rPr>
-          <w:t>https://8c96004d-aa9a-482a-9305-82efdf6db544.mock.pstmn.io/setor</w:t>
+          <w:t>https://aulalp2024.free.beeceptor.com/setor</w:t>
         </w:r>
       </w:hyperlink>
+      <w:r>
+        <w:t xml:space="preserve"> </w:t>
+      </w:r>
       <w:r>
         <w:t xml:space="preserve"> </w:t>
       </w:r>
@@ -283,9 +286,14 @@
           <w:rPr>
             <w:rStyle w:val="Hyperlink"/>
           </w:rPr>
-          <w:t>https://8c96004d-aa9a-482a-9305-82efdf6db544.mock.pstmn.io/cargo</w:t>
+          <w:t>https://aulalp2024.free.beeceptor.com/cargo</w:t>
         </w:r>
       </w:hyperlink>
+      <w:r>
+        <w:t xml:space="preserve"> </w:t>
+      </w:r>
+      <w:bookmarkStart w:id="0" w:name="_GoBack"/>
+      <w:bookmarkEnd w:id="0"/>
       <w:r>
         <w:t xml:space="preserve"> </w:t>
       </w:r>
@@ -303,7 +311,7 @@
           <w:rPr>
             <w:rStyle w:val="Hyperlink"/>
           </w:rPr>
-          <w:t>https://8c96004d-aa9a-482a-9305-82efdf6db544.mock.pstmn.io/convenio</w:t>
+          <w:t>https://aulalp2024.free.beeceptor.com/convenio</w:t>
         </w:r>
       </w:hyperlink>
       <w:r>
@@ -378,8 +386,6 @@
         </w:rPr>
         <w:t>.</w:t>
       </w:r>
-      <w:bookmarkStart w:id="0" w:name="_GoBack"/>
-      <w:bookmarkEnd w:id="0"/>
     </w:p>
     <w:sectPr>
       <w:pgSz w:w="11906" w:h="16838"/>

</xml_diff>